<commit_message>
Fit to new gabarit
support for author name
update and better docs
</commit_message>
<xml_diff>
--- a/powerpoints/veille_RPA.docx
+++ b/powerpoints/veille_RPA.docx
@@ -1,6 +1,6 @@
 
 <file path=word/document.xml><?xml version="1.0" encoding="utf-8"?>
-<w:document xmlns:wpc="http://schemas.microsoft.com/office/word/2010/wordprocessingCanvas" xmlns:cx="http://schemas.microsoft.com/office/drawing/2014/chartex" xmlns:cx1="http://schemas.microsoft.com/office/drawing/2015/9/8/chartex" xmlns:cx2="http://schemas.microsoft.com/office/drawing/2015/10/21/chartex" xmlns:cx3="http://schemas.microsoft.com/office/drawing/2016/5/9/chartex" xmlns:cx4="http://schemas.microsoft.com/office/drawing/2016/5/10/chartex" xmlns:cx5="http://schemas.microsoft.com/office/drawing/2016/5/11/chartex" xmlns:cx6="http://schemas.microsoft.com/office/drawing/2016/5/12/chartex" xmlns:cx7="http://schemas.microsoft.com/office/drawing/2016/5/13/chartex" xmlns:cx8="http://schemas.microsoft.com/office/drawing/2016/5/14/chartex" xmlns:mc="http://schemas.openxmlformats.org/markup-compatibility/2006" xmlns:aink="http://schemas.microsoft.com/office/drawing/2016/ink" xmlns:am3d="http://schemas.microsoft.com/office/drawing/2017/model3d" xmlns:o="urn:schemas-microsoft-com:office:office" xmlns:r="http://schemas.openxmlformats.org/officeDocument/2006/relationships" xmlns:m="http://schemas.openxmlformats.org/officeDocument/2006/math" xmlns:v="urn:schemas-microsoft-com:vml" xmlns:wp14="http://schemas.microsoft.com/office/word/2010/wordprocessingDrawing" xmlns:wp="http://schemas.openxmlformats.org/drawingml/2006/wordprocessingDrawing" xmlns:w10="urn:schemas-microsoft-com:office:word" xmlns:w="http://schemas.openxmlformats.org/wordprocessingml/2006/main" xmlns:w14="http://schemas.microsoft.com/office/word/2010/wordml" xmlns:w15="http://schemas.microsoft.com/office/word/2012/wordml" xmlns:w16cex="http://schemas.microsoft.com/office/word/2018/wordml/cex" xmlns:w16cid="http://schemas.microsoft.com/office/word/2016/wordml/cid" xmlns:w16="http://schemas.microsoft.com/office/word/2018/wordml" xmlns:w16sdtdh="http://schemas.microsoft.com/office/word/2020/wordml/sdtdatahash" xmlns:w16se="http://schemas.microsoft.com/office/word/2015/wordml/symex" xmlns:wpg="http://schemas.microsoft.com/office/word/2010/wordprocessingGroup" xmlns:wpi="http://schemas.microsoft.com/office/word/2010/wordprocessingInk" xmlns:wne="http://schemas.microsoft.com/office/word/2006/wordml" xmlns:wps="http://schemas.microsoft.com/office/word/2010/wordprocessingShape" mc:Ignorable="w14 w15 w16se w16cid w16 w16cex w16sdtdh wp14">
+<w:document xmlns:wpc="http://schemas.microsoft.com/office/word/2010/wordprocessingCanvas" xmlns:cx="http://schemas.microsoft.com/office/drawing/2014/chartex" xmlns:cx1="http://schemas.microsoft.com/office/drawing/2015/9/8/chartex" xmlns:cx2="http://schemas.microsoft.com/office/drawing/2015/10/21/chartex" xmlns:cx3="http://schemas.microsoft.com/office/drawing/2016/5/9/chartex" xmlns:cx4="http://schemas.microsoft.com/office/drawing/2016/5/10/chartex" xmlns:cx5="http://schemas.microsoft.com/office/drawing/2016/5/11/chartex" xmlns:cx6="http://schemas.microsoft.com/office/drawing/2016/5/12/chartex" xmlns:cx7="http://schemas.microsoft.com/office/drawing/2016/5/13/chartex" xmlns:cx8="http://schemas.microsoft.com/office/drawing/2016/5/14/chartex" xmlns:mc="http://schemas.openxmlformats.org/markup-compatibility/2006" xmlns:aink="http://schemas.microsoft.com/office/drawing/2016/ink" xmlns:am3d="http://schemas.microsoft.com/office/drawing/2017/model3d" xmlns:o="urn:schemas-microsoft-com:office:office" xmlns:oel="http://schemas.microsoft.com/office/2019/extlst" xmlns:r="http://schemas.openxmlformats.org/officeDocument/2006/relationships" xmlns:m="http://schemas.openxmlformats.org/officeDocument/2006/math" xmlns:v="urn:schemas-microsoft-com:vml" xmlns:wp14="http://schemas.microsoft.com/office/word/2010/wordprocessingDrawing" xmlns:wp="http://schemas.openxmlformats.org/drawingml/2006/wordprocessingDrawing" xmlns:w10="urn:schemas-microsoft-com:office:word" xmlns:w="http://schemas.openxmlformats.org/wordprocessingml/2006/main" xmlns:w14="http://schemas.microsoft.com/office/word/2010/wordml" xmlns:w15="http://schemas.microsoft.com/office/word/2012/wordml" xmlns:w16cex="http://schemas.microsoft.com/office/word/2018/wordml/cex" xmlns:w16cid="http://schemas.microsoft.com/office/word/2016/wordml/cid" xmlns:w16="http://schemas.microsoft.com/office/word/2018/wordml" xmlns:w16sdtdh="http://schemas.microsoft.com/office/word/2020/wordml/sdtdatahash" xmlns:w16se="http://schemas.microsoft.com/office/word/2015/wordml/symex" xmlns:wpg="http://schemas.microsoft.com/office/word/2010/wordprocessingGroup" xmlns:wpi="http://schemas.microsoft.com/office/word/2010/wordprocessingInk" xmlns:wne="http://schemas.microsoft.com/office/word/2006/wordml" xmlns:wps="http://schemas.microsoft.com/office/word/2010/wordprocessingShape" mc:Ignorable="w14 w15 w16se w16cid w16 w16cex w16sdtdh wp14">
   <w:body>
     <w:p>
       <w:pPr>
@@ -25,15 +25,6 @@
         </w:tabs>
         <w:spacing w:after="0" w:line="240" w:lineRule="auto"/>
         <w:rPr>
-          <w:rFonts w:ascii="Century Gothic" w:hAnsi="Century Gothic"/>
-          <w:b/>
-          <w:bCs/>
-          <w:sz w:val="20"/>
-          <w:szCs w:val="20"/>
-        </w:rPr>
-      </w:pPr>
-      <w:r>
-        <w:rPr>
           <w:rFonts w:ascii="Consolas" w:eastAsia="Times New Roman" w:hAnsi="Consolas" w:cs="Courier New"/>
           <w:color w:val="1F2328"/>
           <w:sz w:val="20"/>
@@ -41,8 +32,7 @@
           <w:bdr w:val="none" w:sz="0" w:space="0" w:color="auto" w:frame="1"/>
           <w:lang w:val="fr-CA" w:eastAsia="fr-CA"/>
         </w:rPr>
-        <w:t>%</w:t>
-      </w:r>
+      </w:pPr>
       <w:r>
         <w:rPr>
           <w:rFonts w:ascii="Consolas" w:eastAsia="Times New Roman" w:hAnsi="Consolas" w:cs="Courier New"/>
@@ -52,58 +42,32 @@
           <w:bdr w:val="none" w:sz="0" w:space="0" w:color="auto" w:frame="1"/>
           <w:lang w:val="fr-CA" w:eastAsia="fr-CA"/>
         </w:rPr>
+        <w:t>@ Philippe</w:t>
+      </w:r>
+      <w:r>
+        <w:rPr>
+          <w:rFonts w:ascii="Consolas" w:eastAsia="Times New Roman" w:hAnsi="Consolas" w:cs="Courier New"/>
+          <w:color w:val="1F2328"/>
+          <w:sz w:val="20"/>
+          <w:szCs w:val="20"/>
+          <w:bdr w:val="none" w:sz="0" w:space="0" w:color="auto" w:frame="1"/>
+          <w:lang w:val="fr-CA" w:eastAsia="fr-CA"/>
+        </w:rPr>
         <w:t xml:space="preserve"> </w:t>
       </w:r>
-      <w:r>
-        <w:rPr>
-          <w:rFonts w:ascii="Century Gothic" w:hAnsi="Century Gothic"/>
-          <w:b/>
-          <w:bCs/>
-          <w:sz w:val="20"/>
-          <w:szCs w:val="20"/>
-        </w:rPr>
-        <w:t xml:space="preserve">Article de veille sur </w:t>
-      </w:r>
-      <w:proofErr w:type="gramStart"/>
-      <w:r>
-        <w:rPr>
-          <w:rFonts w:ascii="Century Gothic" w:hAnsi="Century Gothic"/>
-          <w:b/>
-          <w:bCs/>
-          <w:sz w:val="20"/>
-          <w:szCs w:val="20"/>
-        </w:rPr>
-        <w:t>l’</w:t>
-      </w:r>
-      <w:r>
-        <w:rPr>
-          <w:rFonts w:ascii="Century Gothic" w:hAnsi="Century Gothic"/>
-          <w:sz w:val="20"/>
-          <w:szCs w:val="20"/>
-        </w:rPr>
-        <w:t xml:space="preserve"> </w:t>
-      </w:r>
-      <w:r>
-        <w:rPr>
-          <w:rFonts w:ascii="Century Gothic" w:hAnsi="Century Gothic"/>
-          <w:b/>
-          <w:bCs/>
-          <w:sz w:val="20"/>
-          <w:szCs w:val="20"/>
-        </w:rPr>
-        <w:t>automatisation</w:t>
-      </w:r>
-      <w:proofErr w:type="gramEnd"/>
-      <w:r>
-        <w:rPr>
-          <w:rFonts w:ascii="Century Gothic" w:hAnsi="Century Gothic"/>
-          <w:b/>
-          <w:bCs/>
-          <w:sz w:val="20"/>
-          <w:szCs w:val="20"/>
-        </w:rPr>
-        <w:t xml:space="preserve"> robotisée des processus</w:t>
-      </w:r>
+      <w:proofErr w:type="spellStart"/>
+      <w:r>
+        <w:rPr>
+          <w:rFonts w:ascii="Consolas" w:eastAsia="Times New Roman" w:hAnsi="Consolas" w:cs="Courier New"/>
+          <w:color w:val="1F2328"/>
+          <w:sz w:val="20"/>
+          <w:szCs w:val="20"/>
+          <w:bdr w:val="none" w:sz="0" w:space="0" w:color="auto" w:frame="1"/>
+          <w:lang w:val="fr-CA" w:eastAsia="fr-CA"/>
+        </w:rPr>
+        <w:t>Gueu</w:t>
+      </w:r>
+      <w:proofErr w:type="spellEnd"/>
     </w:p>
     <w:p>
       <w:pPr>
@@ -132,6 +96,111 @@
           <w:color w:val="1F2328"/>
           <w:sz w:val="20"/>
           <w:szCs w:val="20"/>
+          <w:bdr w:val="none" w:sz="0" w:space="0" w:color="auto" w:frame="1"/>
+          <w:lang w:val="fr-CA" w:eastAsia="fr-CA"/>
+        </w:rPr>
+      </w:pPr>
+    </w:p>
+    <w:p>
+      <w:pPr>
+        <w:shd w:val="clear" w:color="auto" w:fill="F6F8FA"/>
+        <w:tabs>
+          <w:tab w:val="left" w:pos="916"/>
+          <w:tab w:val="left" w:pos="1832"/>
+          <w:tab w:val="left" w:pos="2748"/>
+          <w:tab w:val="left" w:pos="3664"/>
+          <w:tab w:val="left" w:pos="4580"/>
+          <w:tab w:val="left" w:pos="5496"/>
+          <w:tab w:val="left" w:pos="6412"/>
+          <w:tab w:val="left" w:pos="7328"/>
+          <w:tab w:val="left" w:pos="8244"/>
+          <w:tab w:val="left" w:pos="9160"/>
+          <w:tab w:val="left" w:pos="10076"/>
+          <w:tab w:val="left" w:pos="10992"/>
+          <w:tab w:val="left" w:pos="11908"/>
+          <w:tab w:val="left" w:pos="12824"/>
+          <w:tab w:val="left" w:pos="13740"/>
+          <w:tab w:val="left" w:pos="14656"/>
+        </w:tabs>
+        <w:spacing w:after="0" w:line="240" w:lineRule="auto"/>
+        <w:rPr>
+          <w:rFonts w:ascii="Century Gothic" w:hAnsi="Century Gothic"/>
+          <w:b/>
+          <w:bCs/>
+          <w:sz w:val="20"/>
+          <w:szCs w:val="20"/>
+        </w:rPr>
+      </w:pPr>
+      <w:r>
+        <w:rPr>
+          <w:rFonts w:ascii="Consolas" w:eastAsia="Times New Roman" w:hAnsi="Consolas" w:cs="Courier New"/>
+          <w:color w:val="1F2328"/>
+          <w:sz w:val="20"/>
+          <w:szCs w:val="20"/>
+          <w:bdr w:val="none" w:sz="0" w:space="0" w:color="auto" w:frame="1"/>
+          <w:lang w:val="fr-CA" w:eastAsia="fr-CA"/>
+        </w:rPr>
+        <w:t>%</w:t>
+      </w:r>
+      <w:r>
+        <w:rPr>
+          <w:rFonts w:ascii="Consolas" w:eastAsia="Times New Roman" w:hAnsi="Consolas" w:cs="Courier New"/>
+          <w:color w:val="1F2328"/>
+          <w:sz w:val="20"/>
+          <w:szCs w:val="20"/>
+          <w:bdr w:val="none" w:sz="0" w:space="0" w:color="auto" w:frame="1"/>
+          <w:lang w:val="fr-CA" w:eastAsia="fr-CA"/>
+        </w:rPr>
+        <w:t xml:space="preserve"> </w:t>
+      </w:r>
+      <w:r>
+        <w:rPr>
+          <w:rFonts w:ascii="Century Gothic" w:hAnsi="Century Gothic"/>
+          <w:b/>
+          <w:bCs/>
+          <w:sz w:val="20"/>
+          <w:szCs w:val="20"/>
+        </w:rPr>
+        <w:t>Article de veille sur l’</w:t>
+      </w:r>
+      <w:r>
+        <w:rPr>
+          <w:rFonts w:ascii="Century Gothic" w:hAnsi="Century Gothic"/>
+          <w:b/>
+          <w:bCs/>
+          <w:sz w:val="20"/>
+          <w:szCs w:val="20"/>
+        </w:rPr>
+        <w:t>automatisation robotisée des processus</w:t>
+      </w:r>
+    </w:p>
+    <w:p>
+      <w:pPr>
+        <w:shd w:val="clear" w:color="auto" w:fill="F6F8FA"/>
+        <w:tabs>
+          <w:tab w:val="left" w:pos="916"/>
+          <w:tab w:val="left" w:pos="1832"/>
+          <w:tab w:val="left" w:pos="2748"/>
+          <w:tab w:val="left" w:pos="3664"/>
+          <w:tab w:val="left" w:pos="4580"/>
+          <w:tab w:val="left" w:pos="5496"/>
+          <w:tab w:val="left" w:pos="6412"/>
+          <w:tab w:val="left" w:pos="7328"/>
+          <w:tab w:val="left" w:pos="8244"/>
+          <w:tab w:val="left" w:pos="9160"/>
+          <w:tab w:val="left" w:pos="10076"/>
+          <w:tab w:val="left" w:pos="10992"/>
+          <w:tab w:val="left" w:pos="11908"/>
+          <w:tab w:val="left" w:pos="12824"/>
+          <w:tab w:val="left" w:pos="13740"/>
+          <w:tab w:val="left" w:pos="14656"/>
+        </w:tabs>
+        <w:spacing w:after="0" w:line="240" w:lineRule="auto"/>
+        <w:rPr>
+          <w:rFonts w:ascii="Consolas" w:eastAsia="Times New Roman" w:hAnsi="Consolas" w:cs="Courier New"/>
+          <w:color w:val="1F2328"/>
+          <w:sz w:val="20"/>
+          <w:szCs w:val="20"/>
           <w:lang w:val="fr-CA" w:eastAsia="fr-CA"/>
         </w:rPr>
       </w:pPr>
@@ -743,25 +812,7 @@
           <w:sz w:val="20"/>
           <w:szCs w:val="20"/>
         </w:rPr>
-        <w:t xml:space="preserve">), le traitement du langage naturel, la réflexion, ainsi que la génération et l'analyse d'hypothèses. La distinction fondamentale réside dans l'orientation respective de la RPA et de l'IA : la </w:t>
-      </w:r>
-      <w:proofErr w:type="gramStart"/>
-      <w:r>
-        <w:rPr>
-          <w:rFonts w:ascii="Century Gothic" w:hAnsi="Century Gothic"/>
-          <w:sz w:val="20"/>
-          <w:szCs w:val="20"/>
-        </w:rPr>
-        <w:t>première</w:t>
-      </w:r>
-      <w:proofErr w:type="gramEnd"/>
-      <w:r>
-        <w:rPr>
-          <w:rFonts w:ascii="Century Gothic" w:hAnsi="Century Gothic"/>
-          <w:sz w:val="20"/>
-          <w:szCs w:val="20"/>
-        </w:rPr>
-        <w:t xml:space="preserve"> est axée sur les processus, la seconde sur les données. Les robots opérant par RPA se conforment exclusivement aux processus préétablis par un </w:t>
+        <w:t xml:space="preserve">), le traitement du langage naturel, la réflexion, ainsi que la génération et l'analyse d'hypothèses. La distinction fondamentale réside dans l'orientation respective de la RPA et de l'IA : la première est axée sur les processus, la seconde sur les données. Les robots opérant par RPA se conforment exclusivement aux processus préétablis par un </w:t>
       </w:r>
       <w:proofErr w:type="spellStart"/>
       <w:r>
@@ -3681,7 +3732,7 @@
 </file>
 
 <file path=word/comments.xml><?xml version="1.0" encoding="utf-8"?>
-<w:comments xmlns:wpc="http://schemas.microsoft.com/office/word/2010/wordprocessingCanvas" xmlns:cx="http://schemas.microsoft.com/office/drawing/2014/chartex" xmlns:cx1="http://schemas.microsoft.com/office/drawing/2015/9/8/chartex" xmlns:cx2="http://schemas.microsoft.com/office/drawing/2015/10/21/chartex" xmlns:cx3="http://schemas.microsoft.com/office/drawing/2016/5/9/chartex" xmlns:cx4="http://schemas.microsoft.com/office/drawing/2016/5/10/chartex" xmlns:cx5="http://schemas.microsoft.com/office/drawing/2016/5/11/chartex" xmlns:cx6="http://schemas.microsoft.com/office/drawing/2016/5/12/chartex" xmlns:cx7="http://schemas.microsoft.com/office/drawing/2016/5/13/chartex" xmlns:cx8="http://schemas.microsoft.com/office/drawing/2016/5/14/chartex" xmlns:mc="http://schemas.openxmlformats.org/markup-compatibility/2006" xmlns:aink="http://schemas.microsoft.com/office/drawing/2016/ink" xmlns:am3d="http://schemas.microsoft.com/office/drawing/2017/model3d" xmlns:o="urn:schemas-microsoft-com:office:office" xmlns:r="http://schemas.openxmlformats.org/officeDocument/2006/relationships" xmlns:m="http://schemas.openxmlformats.org/officeDocument/2006/math" xmlns:v="urn:schemas-microsoft-com:vml" xmlns:wp14="http://schemas.microsoft.com/office/word/2010/wordprocessingDrawing" xmlns:wp="http://schemas.openxmlformats.org/drawingml/2006/wordprocessingDrawing" xmlns:w10="urn:schemas-microsoft-com:office:word" xmlns:w="http://schemas.openxmlformats.org/wordprocessingml/2006/main" xmlns:w14="http://schemas.microsoft.com/office/word/2010/wordml" xmlns:w15="http://schemas.microsoft.com/office/word/2012/wordml" xmlns:w16cex="http://schemas.microsoft.com/office/word/2018/wordml/cex" xmlns:w16cid="http://schemas.microsoft.com/office/word/2016/wordml/cid" xmlns:w16="http://schemas.microsoft.com/office/word/2018/wordml" xmlns:w16sdtdh="http://schemas.microsoft.com/office/word/2020/wordml/sdtdatahash" xmlns:w16se="http://schemas.microsoft.com/office/word/2015/wordml/symex" xmlns:wpg="http://schemas.microsoft.com/office/word/2010/wordprocessingGroup" xmlns:wpi="http://schemas.microsoft.com/office/word/2010/wordprocessingInk" xmlns:wne="http://schemas.microsoft.com/office/word/2006/wordml" xmlns:wps="http://schemas.microsoft.com/office/word/2010/wordprocessingShape" mc:Ignorable="w14 w15 w16se w16cid w16 w16cex w16sdtdh wp14">
+<w:comments xmlns:wpc="http://schemas.microsoft.com/office/word/2010/wordprocessingCanvas" xmlns:cx="http://schemas.microsoft.com/office/drawing/2014/chartex" xmlns:cx1="http://schemas.microsoft.com/office/drawing/2015/9/8/chartex" xmlns:cx2="http://schemas.microsoft.com/office/drawing/2015/10/21/chartex" xmlns:cx3="http://schemas.microsoft.com/office/drawing/2016/5/9/chartex" xmlns:cx4="http://schemas.microsoft.com/office/drawing/2016/5/10/chartex" xmlns:cx5="http://schemas.microsoft.com/office/drawing/2016/5/11/chartex" xmlns:cx6="http://schemas.microsoft.com/office/drawing/2016/5/12/chartex" xmlns:cx7="http://schemas.microsoft.com/office/drawing/2016/5/13/chartex" xmlns:cx8="http://schemas.microsoft.com/office/drawing/2016/5/14/chartex" xmlns:mc="http://schemas.openxmlformats.org/markup-compatibility/2006" xmlns:aink="http://schemas.microsoft.com/office/drawing/2016/ink" xmlns:am3d="http://schemas.microsoft.com/office/drawing/2017/model3d" xmlns:o="urn:schemas-microsoft-com:office:office" xmlns:oel="http://schemas.microsoft.com/office/2019/extlst" xmlns:r="http://schemas.openxmlformats.org/officeDocument/2006/relationships" xmlns:m="http://schemas.openxmlformats.org/officeDocument/2006/math" xmlns:v="urn:schemas-microsoft-com:vml" xmlns:wp14="http://schemas.microsoft.com/office/word/2010/wordprocessingDrawing" xmlns:wp="http://schemas.openxmlformats.org/drawingml/2006/wordprocessingDrawing" xmlns:w10="urn:schemas-microsoft-com:office:word" xmlns:w="http://schemas.openxmlformats.org/wordprocessingml/2006/main" xmlns:w14="http://schemas.microsoft.com/office/word/2010/wordml" xmlns:w15="http://schemas.microsoft.com/office/word/2012/wordml" xmlns:w16cex="http://schemas.microsoft.com/office/word/2018/wordml/cex" xmlns:w16cid="http://schemas.microsoft.com/office/word/2016/wordml/cid" xmlns:w16="http://schemas.microsoft.com/office/word/2018/wordml" xmlns:w16sdtdh="http://schemas.microsoft.com/office/word/2020/wordml/sdtdatahash" xmlns:w16se="http://schemas.microsoft.com/office/word/2015/wordml/symex" xmlns:wpg="http://schemas.microsoft.com/office/word/2010/wordprocessingGroup" xmlns:wpi="http://schemas.microsoft.com/office/word/2010/wordprocessingInk" xmlns:wne="http://schemas.microsoft.com/office/word/2006/wordml" xmlns:wps="http://schemas.microsoft.com/office/word/2010/wordprocessingShape" mc:Ignorable="w14 w15 w16se w16cid w16 w16cex w16sdtdh wp14">
   <w:comment w:id="2" w:author="Buzza, Jessica" w:date="2023-07-17T16:08:00Z" w:initials="BJ">
     <w:p>
       <w:pPr>
@@ -3705,25 +3756,25 @@
 </file>
 
 <file path=word/commentsExtended.xml><?xml version="1.0" encoding="utf-8"?>
-<w15:commentsEx xmlns:wpc="http://schemas.microsoft.com/office/word/2010/wordprocessingCanvas" xmlns:cx="http://schemas.microsoft.com/office/drawing/2014/chartex" xmlns:cx1="http://schemas.microsoft.com/office/drawing/2015/9/8/chartex" xmlns:cx2="http://schemas.microsoft.com/office/drawing/2015/10/21/chartex" xmlns:cx3="http://schemas.microsoft.com/office/drawing/2016/5/9/chartex" xmlns:cx4="http://schemas.microsoft.com/office/drawing/2016/5/10/chartex" xmlns:cx5="http://schemas.microsoft.com/office/drawing/2016/5/11/chartex" xmlns:cx6="http://schemas.microsoft.com/office/drawing/2016/5/12/chartex" xmlns:cx7="http://schemas.microsoft.com/office/drawing/2016/5/13/chartex" xmlns:cx8="http://schemas.microsoft.com/office/drawing/2016/5/14/chartex" xmlns:mc="http://schemas.openxmlformats.org/markup-compatibility/2006" xmlns:aink="http://schemas.microsoft.com/office/drawing/2016/ink" xmlns:am3d="http://schemas.microsoft.com/office/drawing/2017/model3d" xmlns:o="urn:schemas-microsoft-com:office:office" xmlns:r="http://schemas.openxmlformats.org/officeDocument/2006/relationships" xmlns:m="http://schemas.openxmlformats.org/officeDocument/2006/math" xmlns:v="urn:schemas-microsoft-com:vml" xmlns:wp14="http://schemas.microsoft.com/office/word/2010/wordprocessingDrawing" xmlns:wp="http://schemas.openxmlformats.org/drawingml/2006/wordprocessingDrawing" xmlns:w10="urn:schemas-microsoft-com:office:word" xmlns:w="http://schemas.openxmlformats.org/wordprocessingml/2006/main" xmlns:w14="http://schemas.microsoft.com/office/word/2010/wordml" xmlns:w15="http://schemas.microsoft.com/office/word/2012/wordml" xmlns:w16cex="http://schemas.microsoft.com/office/word/2018/wordml/cex" xmlns:w16cid="http://schemas.microsoft.com/office/word/2016/wordml/cid" xmlns:w16="http://schemas.microsoft.com/office/word/2018/wordml" xmlns:w16sdtdh="http://schemas.microsoft.com/office/word/2020/wordml/sdtdatahash" xmlns:w16se="http://schemas.microsoft.com/office/word/2015/wordml/symex" xmlns:wpg="http://schemas.microsoft.com/office/word/2010/wordprocessingGroup" xmlns:wpi="http://schemas.microsoft.com/office/word/2010/wordprocessingInk" xmlns:wne="http://schemas.microsoft.com/office/word/2006/wordml" xmlns:wps="http://schemas.microsoft.com/office/word/2010/wordprocessingShape" mc:Ignorable="w14 w15 w16se w16cid w16 w16cex w16sdtdh wp14">
+<w15:commentsEx xmlns:wpc="http://schemas.microsoft.com/office/word/2010/wordprocessingCanvas" xmlns:cx="http://schemas.microsoft.com/office/drawing/2014/chartex" xmlns:cx1="http://schemas.microsoft.com/office/drawing/2015/9/8/chartex" xmlns:cx2="http://schemas.microsoft.com/office/drawing/2015/10/21/chartex" xmlns:cx3="http://schemas.microsoft.com/office/drawing/2016/5/9/chartex" xmlns:cx4="http://schemas.microsoft.com/office/drawing/2016/5/10/chartex" xmlns:cx5="http://schemas.microsoft.com/office/drawing/2016/5/11/chartex" xmlns:cx6="http://schemas.microsoft.com/office/drawing/2016/5/12/chartex" xmlns:cx7="http://schemas.microsoft.com/office/drawing/2016/5/13/chartex" xmlns:cx8="http://schemas.microsoft.com/office/drawing/2016/5/14/chartex" xmlns:mc="http://schemas.openxmlformats.org/markup-compatibility/2006" xmlns:aink="http://schemas.microsoft.com/office/drawing/2016/ink" xmlns:am3d="http://schemas.microsoft.com/office/drawing/2017/model3d" xmlns:o="urn:schemas-microsoft-com:office:office" xmlns:oel="http://schemas.microsoft.com/office/2019/extlst" xmlns:r="http://schemas.openxmlformats.org/officeDocument/2006/relationships" xmlns:m="http://schemas.openxmlformats.org/officeDocument/2006/math" xmlns:v="urn:schemas-microsoft-com:vml" xmlns:wp14="http://schemas.microsoft.com/office/word/2010/wordprocessingDrawing" xmlns:wp="http://schemas.openxmlformats.org/drawingml/2006/wordprocessingDrawing" xmlns:w10="urn:schemas-microsoft-com:office:word" xmlns:w="http://schemas.openxmlformats.org/wordprocessingml/2006/main" xmlns:w14="http://schemas.microsoft.com/office/word/2010/wordml" xmlns:w15="http://schemas.microsoft.com/office/word/2012/wordml" xmlns:w16cex="http://schemas.microsoft.com/office/word/2018/wordml/cex" xmlns:w16cid="http://schemas.microsoft.com/office/word/2016/wordml/cid" xmlns:w16="http://schemas.microsoft.com/office/word/2018/wordml" xmlns:w16sdtdh="http://schemas.microsoft.com/office/word/2020/wordml/sdtdatahash" xmlns:w16se="http://schemas.microsoft.com/office/word/2015/wordml/symex" xmlns:wpg="http://schemas.microsoft.com/office/word/2010/wordprocessingGroup" xmlns:wpi="http://schemas.microsoft.com/office/word/2010/wordprocessingInk" xmlns:wne="http://schemas.microsoft.com/office/word/2006/wordml" xmlns:wps="http://schemas.microsoft.com/office/word/2010/wordprocessingShape" mc:Ignorable="w14 w15 w16se w16cid w16 w16cex w16sdtdh wp14">
   <w15:commentEx w15:paraId="7A60C346" w15:done="0"/>
 </w15:commentsEx>
 </file>
 
 <file path=word/commentsExtensible.xml><?xml version="1.0" encoding="utf-8"?>
-<w16cex:commentsExtensible xmlns:wpc="http://schemas.microsoft.com/office/word/2010/wordprocessingCanvas" xmlns:cx="http://schemas.microsoft.com/office/drawing/2014/chartex" xmlns:cx1="http://schemas.microsoft.com/office/drawing/2015/9/8/chartex" xmlns:cx2="http://schemas.microsoft.com/office/drawing/2015/10/21/chartex" xmlns:cx3="http://schemas.microsoft.com/office/drawing/2016/5/9/chartex" xmlns:cx4="http://schemas.microsoft.com/office/drawing/2016/5/10/chartex" xmlns:cx5="http://schemas.microsoft.com/office/drawing/2016/5/11/chartex" xmlns:cx6="http://schemas.microsoft.com/office/drawing/2016/5/12/chartex" xmlns:cx7="http://schemas.microsoft.com/office/drawing/2016/5/13/chartex" xmlns:cx8="http://schemas.microsoft.com/office/drawing/2016/5/14/chartex" xmlns:mc="http://schemas.openxmlformats.org/markup-compatibility/2006" xmlns:aink="http://schemas.microsoft.com/office/drawing/2016/ink" xmlns:am3d="http://schemas.microsoft.com/office/drawing/2017/model3d" xmlns:o="urn:schemas-microsoft-com:office:office" xmlns:r="http://schemas.openxmlformats.org/officeDocument/2006/relationships" xmlns:m="http://schemas.openxmlformats.org/officeDocument/2006/math" xmlns:v="urn:schemas-microsoft-com:vml" xmlns:wp14="http://schemas.microsoft.com/office/word/2010/wordprocessingDrawing" xmlns:wp="http://schemas.openxmlformats.org/drawingml/2006/wordprocessingDrawing" xmlns:w10="urn:schemas-microsoft-com:office:word" xmlns:w="http://schemas.openxmlformats.org/wordprocessingml/2006/main" xmlns:w14="http://schemas.microsoft.com/office/word/2010/wordml" xmlns:w15="http://schemas.microsoft.com/office/word/2012/wordml" xmlns:w16cex="http://schemas.microsoft.com/office/word/2018/wordml/cex" xmlns:w16cid="http://schemas.microsoft.com/office/word/2016/wordml/cid" xmlns:w16="http://schemas.microsoft.com/office/word/2018/wordml" xmlns:w16sdtdh="http://schemas.microsoft.com/office/word/2020/wordml/sdtdatahash" xmlns:w16se="http://schemas.microsoft.com/office/word/2015/wordml/symex" xmlns:wpg="http://schemas.microsoft.com/office/word/2010/wordprocessingGroup" xmlns:wpi="http://schemas.microsoft.com/office/word/2010/wordprocessingInk" xmlns:wne="http://schemas.microsoft.com/office/word/2006/wordml" xmlns:wps="http://schemas.microsoft.com/office/word/2010/wordprocessingShape" mc:Ignorable="w14 w15 w16se w16cid w16 w16cex w16sdtdh wp14">
+<w16cex:commentsExtensible xmlns:wpc="http://schemas.microsoft.com/office/word/2010/wordprocessingCanvas" xmlns:cx="http://schemas.microsoft.com/office/drawing/2014/chartex" xmlns:cx1="http://schemas.microsoft.com/office/drawing/2015/9/8/chartex" xmlns:cx2="http://schemas.microsoft.com/office/drawing/2015/10/21/chartex" xmlns:cx3="http://schemas.microsoft.com/office/drawing/2016/5/9/chartex" xmlns:cx4="http://schemas.microsoft.com/office/drawing/2016/5/10/chartex" xmlns:cx5="http://schemas.microsoft.com/office/drawing/2016/5/11/chartex" xmlns:cx6="http://schemas.microsoft.com/office/drawing/2016/5/12/chartex" xmlns:cx7="http://schemas.microsoft.com/office/drawing/2016/5/13/chartex" xmlns:cx8="http://schemas.microsoft.com/office/drawing/2016/5/14/chartex" xmlns:mc="http://schemas.openxmlformats.org/markup-compatibility/2006" xmlns:aink="http://schemas.microsoft.com/office/drawing/2016/ink" xmlns:am3d="http://schemas.microsoft.com/office/drawing/2017/model3d" xmlns:o="urn:schemas-microsoft-com:office:office" xmlns:oel="http://schemas.microsoft.com/office/2019/extlst" xmlns:r="http://schemas.openxmlformats.org/officeDocument/2006/relationships" xmlns:m="http://schemas.openxmlformats.org/officeDocument/2006/math" xmlns:v="urn:schemas-microsoft-com:vml" xmlns:wp14="http://schemas.microsoft.com/office/word/2010/wordprocessingDrawing" xmlns:wp="http://schemas.openxmlformats.org/drawingml/2006/wordprocessingDrawing" xmlns:w10="urn:schemas-microsoft-com:office:word" xmlns:w="http://schemas.openxmlformats.org/wordprocessingml/2006/main" xmlns:w14="http://schemas.microsoft.com/office/word/2010/wordml" xmlns:w15="http://schemas.microsoft.com/office/word/2012/wordml" xmlns:w16cex="http://schemas.microsoft.com/office/word/2018/wordml/cex" xmlns:w16cid="http://schemas.microsoft.com/office/word/2016/wordml/cid" xmlns:w16="http://schemas.microsoft.com/office/word/2018/wordml" xmlns:w16sdtdh="http://schemas.microsoft.com/office/word/2020/wordml/sdtdatahash" xmlns:w16se="http://schemas.microsoft.com/office/word/2015/wordml/symex" xmlns:wpg="http://schemas.microsoft.com/office/word/2010/wordprocessingGroup" xmlns:wpi="http://schemas.microsoft.com/office/word/2010/wordprocessingInk" xmlns:wne="http://schemas.microsoft.com/office/word/2006/wordml" xmlns:wps="http://schemas.microsoft.com/office/word/2010/wordprocessingShape" mc:Ignorable="w14 w15 w16se w16cid w16 w16cex w16sdtdh wp14">
   <w16cex:commentExtensible w16cex:durableId="285FE5E0" w16cex:dateUtc="2023-07-17T20:08:00Z"/>
 </w16cex:commentsExtensible>
 </file>
 
 <file path=word/commentsIds.xml><?xml version="1.0" encoding="utf-8"?>
-<w16cid:commentsIds xmlns:wpc="http://schemas.microsoft.com/office/word/2010/wordprocessingCanvas" xmlns:cx="http://schemas.microsoft.com/office/drawing/2014/chartex" xmlns:cx1="http://schemas.microsoft.com/office/drawing/2015/9/8/chartex" xmlns:cx2="http://schemas.microsoft.com/office/drawing/2015/10/21/chartex" xmlns:cx3="http://schemas.microsoft.com/office/drawing/2016/5/9/chartex" xmlns:cx4="http://schemas.microsoft.com/office/drawing/2016/5/10/chartex" xmlns:cx5="http://schemas.microsoft.com/office/drawing/2016/5/11/chartex" xmlns:cx6="http://schemas.microsoft.com/office/drawing/2016/5/12/chartex" xmlns:cx7="http://schemas.microsoft.com/office/drawing/2016/5/13/chartex" xmlns:cx8="http://schemas.microsoft.com/office/drawing/2016/5/14/chartex" xmlns:mc="http://schemas.openxmlformats.org/markup-compatibility/2006" xmlns:aink="http://schemas.microsoft.com/office/drawing/2016/ink" xmlns:am3d="http://schemas.microsoft.com/office/drawing/2017/model3d" xmlns:o="urn:schemas-microsoft-com:office:office" xmlns:r="http://schemas.openxmlformats.org/officeDocument/2006/relationships" xmlns:m="http://schemas.openxmlformats.org/officeDocument/2006/math" xmlns:v="urn:schemas-microsoft-com:vml" xmlns:wp14="http://schemas.microsoft.com/office/word/2010/wordprocessingDrawing" xmlns:wp="http://schemas.openxmlformats.org/drawingml/2006/wordprocessingDrawing" xmlns:w10="urn:schemas-microsoft-com:office:word" xmlns:w="http://schemas.openxmlformats.org/wordprocessingml/2006/main" xmlns:w14="http://schemas.microsoft.com/office/word/2010/wordml" xmlns:w15="http://schemas.microsoft.com/office/word/2012/wordml" xmlns:w16cex="http://schemas.microsoft.com/office/word/2018/wordml/cex" xmlns:w16cid="http://schemas.microsoft.com/office/word/2016/wordml/cid" xmlns:w16="http://schemas.microsoft.com/office/word/2018/wordml" xmlns:w16sdtdh="http://schemas.microsoft.com/office/word/2020/wordml/sdtdatahash" xmlns:w16se="http://schemas.microsoft.com/office/word/2015/wordml/symex" xmlns:wpg="http://schemas.microsoft.com/office/word/2010/wordprocessingGroup" xmlns:wpi="http://schemas.microsoft.com/office/word/2010/wordprocessingInk" xmlns:wne="http://schemas.microsoft.com/office/word/2006/wordml" xmlns:wps="http://schemas.microsoft.com/office/word/2010/wordprocessingShape" mc:Ignorable="w14 w15 w16se w16cid w16 w16cex w16sdtdh wp14">
+<w16cid:commentsIds xmlns:wpc="http://schemas.microsoft.com/office/word/2010/wordprocessingCanvas" xmlns:cx="http://schemas.microsoft.com/office/drawing/2014/chartex" xmlns:cx1="http://schemas.microsoft.com/office/drawing/2015/9/8/chartex" xmlns:cx2="http://schemas.microsoft.com/office/drawing/2015/10/21/chartex" xmlns:cx3="http://schemas.microsoft.com/office/drawing/2016/5/9/chartex" xmlns:cx4="http://schemas.microsoft.com/office/drawing/2016/5/10/chartex" xmlns:cx5="http://schemas.microsoft.com/office/drawing/2016/5/11/chartex" xmlns:cx6="http://schemas.microsoft.com/office/drawing/2016/5/12/chartex" xmlns:cx7="http://schemas.microsoft.com/office/drawing/2016/5/13/chartex" xmlns:cx8="http://schemas.microsoft.com/office/drawing/2016/5/14/chartex" xmlns:mc="http://schemas.openxmlformats.org/markup-compatibility/2006" xmlns:aink="http://schemas.microsoft.com/office/drawing/2016/ink" xmlns:am3d="http://schemas.microsoft.com/office/drawing/2017/model3d" xmlns:o="urn:schemas-microsoft-com:office:office" xmlns:oel="http://schemas.microsoft.com/office/2019/extlst" xmlns:r="http://schemas.openxmlformats.org/officeDocument/2006/relationships" xmlns:m="http://schemas.openxmlformats.org/officeDocument/2006/math" xmlns:v="urn:schemas-microsoft-com:vml" xmlns:wp14="http://schemas.microsoft.com/office/word/2010/wordprocessingDrawing" xmlns:wp="http://schemas.openxmlformats.org/drawingml/2006/wordprocessingDrawing" xmlns:w10="urn:schemas-microsoft-com:office:word" xmlns:w="http://schemas.openxmlformats.org/wordprocessingml/2006/main" xmlns:w14="http://schemas.microsoft.com/office/word/2010/wordml" xmlns:w15="http://schemas.microsoft.com/office/word/2012/wordml" xmlns:w16cex="http://schemas.microsoft.com/office/word/2018/wordml/cex" xmlns:w16cid="http://schemas.microsoft.com/office/word/2016/wordml/cid" xmlns:w16="http://schemas.microsoft.com/office/word/2018/wordml" xmlns:w16sdtdh="http://schemas.microsoft.com/office/word/2020/wordml/sdtdatahash" xmlns:w16se="http://schemas.microsoft.com/office/word/2015/wordml/symex" xmlns:wpg="http://schemas.microsoft.com/office/word/2010/wordprocessingGroup" xmlns:wpi="http://schemas.microsoft.com/office/word/2010/wordprocessingInk" xmlns:wne="http://schemas.microsoft.com/office/word/2006/wordml" xmlns:wps="http://schemas.microsoft.com/office/word/2010/wordprocessingShape" mc:Ignorable="w14 w15 w16se w16cid w16 w16cex w16sdtdh wp14">
   <w16cid:commentId w16cid:paraId="7A60C346" w16cid:durableId="285FE5E0"/>
 </w16cid:commentsIds>
 </file>
 
 <file path=word/endnotes.xml><?xml version="1.0" encoding="utf-8"?>
-<w:endnotes xmlns:wpc="http://schemas.microsoft.com/office/word/2010/wordprocessingCanvas" xmlns:cx="http://schemas.microsoft.com/office/drawing/2014/chartex" xmlns:cx1="http://schemas.microsoft.com/office/drawing/2015/9/8/chartex" xmlns:cx2="http://schemas.microsoft.com/office/drawing/2015/10/21/chartex" xmlns:cx3="http://schemas.microsoft.com/office/drawing/2016/5/9/chartex" xmlns:cx4="http://schemas.microsoft.com/office/drawing/2016/5/10/chartex" xmlns:cx5="http://schemas.microsoft.com/office/drawing/2016/5/11/chartex" xmlns:cx6="http://schemas.microsoft.com/office/drawing/2016/5/12/chartex" xmlns:cx7="http://schemas.microsoft.com/office/drawing/2016/5/13/chartex" xmlns:cx8="http://schemas.microsoft.com/office/drawing/2016/5/14/chartex" xmlns:mc="http://schemas.openxmlformats.org/markup-compatibility/2006" xmlns:aink="http://schemas.microsoft.com/office/drawing/2016/ink" xmlns:am3d="http://schemas.microsoft.com/office/drawing/2017/model3d" xmlns:o="urn:schemas-microsoft-com:office:office" xmlns:r="http://schemas.openxmlformats.org/officeDocument/2006/relationships" xmlns:m="http://schemas.openxmlformats.org/officeDocument/2006/math" xmlns:v="urn:schemas-microsoft-com:vml" xmlns:wp14="http://schemas.microsoft.com/office/word/2010/wordprocessingDrawing" xmlns:wp="http://schemas.openxmlformats.org/drawingml/2006/wordprocessingDrawing" xmlns:w10="urn:schemas-microsoft-com:office:word" xmlns:w="http://schemas.openxmlformats.org/wordprocessingml/2006/main" xmlns:w14="http://schemas.microsoft.com/office/word/2010/wordml" xmlns:w15="http://schemas.microsoft.com/office/word/2012/wordml" xmlns:w16cex="http://schemas.microsoft.com/office/word/2018/wordml/cex" xmlns:w16cid="http://schemas.microsoft.com/office/word/2016/wordml/cid" xmlns:w16="http://schemas.microsoft.com/office/word/2018/wordml" xmlns:w16sdtdh="http://schemas.microsoft.com/office/word/2020/wordml/sdtdatahash" xmlns:w16se="http://schemas.microsoft.com/office/word/2015/wordml/symex" xmlns:wpg="http://schemas.microsoft.com/office/word/2010/wordprocessingGroup" xmlns:wpi="http://schemas.microsoft.com/office/word/2010/wordprocessingInk" xmlns:wne="http://schemas.microsoft.com/office/word/2006/wordml" xmlns:wps="http://schemas.microsoft.com/office/word/2010/wordprocessingShape" mc:Ignorable="w14 w15 w16se w16cid w16 w16cex w16sdtdh wp14">
+<w:endnotes xmlns:wpc="http://schemas.microsoft.com/office/word/2010/wordprocessingCanvas" xmlns:cx="http://schemas.microsoft.com/office/drawing/2014/chartex" xmlns:cx1="http://schemas.microsoft.com/office/drawing/2015/9/8/chartex" xmlns:cx2="http://schemas.microsoft.com/office/drawing/2015/10/21/chartex" xmlns:cx3="http://schemas.microsoft.com/office/drawing/2016/5/9/chartex" xmlns:cx4="http://schemas.microsoft.com/office/drawing/2016/5/10/chartex" xmlns:cx5="http://schemas.microsoft.com/office/drawing/2016/5/11/chartex" xmlns:cx6="http://schemas.microsoft.com/office/drawing/2016/5/12/chartex" xmlns:cx7="http://schemas.microsoft.com/office/drawing/2016/5/13/chartex" xmlns:cx8="http://schemas.microsoft.com/office/drawing/2016/5/14/chartex" xmlns:mc="http://schemas.openxmlformats.org/markup-compatibility/2006" xmlns:aink="http://schemas.microsoft.com/office/drawing/2016/ink" xmlns:am3d="http://schemas.microsoft.com/office/drawing/2017/model3d" xmlns:o="urn:schemas-microsoft-com:office:office" xmlns:oel="http://schemas.microsoft.com/office/2019/extlst" xmlns:r="http://schemas.openxmlformats.org/officeDocument/2006/relationships" xmlns:m="http://schemas.openxmlformats.org/officeDocument/2006/math" xmlns:v="urn:schemas-microsoft-com:vml" xmlns:wp14="http://schemas.microsoft.com/office/word/2010/wordprocessingDrawing" xmlns:wp="http://schemas.openxmlformats.org/drawingml/2006/wordprocessingDrawing" xmlns:w10="urn:schemas-microsoft-com:office:word" xmlns:w="http://schemas.openxmlformats.org/wordprocessingml/2006/main" xmlns:w14="http://schemas.microsoft.com/office/word/2010/wordml" xmlns:w15="http://schemas.microsoft.com/office/word/2012/wordml" xmlns:w16cex="http://schemas.microsoft.com/office/word/2018/wordml/cex" xmlns:w16cid="http://schemas.microsoft.com/office/word/2016/wordml/cid" xmlns:w16="http://schemas.microsoft.com/office/word/2018/wordml" xmlns:w16sdtdh="http://schemas.microsoft.com/office/word/2020/wordml/sdtdatahash" xmlns:w16se="http://schemas.microsoft.com/office/word/2015/wordml/symex" xmlns:wpg="http://schemas.microsoft.com/office/word/2010/wordprocessingGroup" xmlns:wpi="http://schemas.microsoft.com/office/word/2010/wordprocessingInk" xmlns:wne="http://schemas.microsoft.com/office/word/2006/wordml" xmlns:wps="http://schemas.microsoft.com/office/word/2010/wordprocessingShape" mc:Ignorable="w14 w15 w16se w16cid w16 w16cex w16sdtdh wp14">
   <w:endnote w:type="separator" w:id="-1">
     <w:p>
       <w:pPr>
@@ -3755,7 +3806,7 @@
 </file>
 
 <file path=word/footnotes.xml><?xml version="1.0" encoding="utf-8"?>
-<w:footnotes xmlns:wpc="http://schemas.microsoft.com/office/word/2010/wordprocessingCanvas" xmlns:cx="http://schemas.microsoft.com/office/drawing/2014/chartex" xmlns:cx1="http://schemas.microsoft.com/office/drawing/2015/9/8/chartex" xmlns:cx2="http://schemas.microsoft.com/office/drawing/2015/10/21/chartex" xmlns:cx3="http://schemas.microsoft.com/office/drawing/2016/5/9/chartex" xmlns:cx4="http://schemas.microsoft.com/office/drawing/2016/5/10/chartex" xmlns:cx5="http://schemas.microsoft.com/office/drawing/2016/5/11/chartex" xmlns:cx6="http://schemas.microsoft.com/office/drawing/2016/5/12/chartex" xmlns:cx7="http://schemas.microsoft.com/office/drawing/2016/5/13/chartex" xmlns:cx8="http://schemas.microsoft.com/office/drawing/2016/5/14/chartex" xmlns:mc="http://schemas.openxmlformats.org/markup-compatibility/2006" xmlns:aink="http://schemas.microsoft.com/office/drawing/2016/ink" xmlns:am3d="http://schemas.microsoft.com/office/drawing/2017/model3d" xmlns:o="urn:schemas-microsoft-com:office:office" xmlns:r="http://schemas.openxmlformats.org/officeDocument/2006/relationships" xmlns:m="http://schemas.openxmlformats.org/officeDocument/2006/math" xmlns:v="urn:schemas-microsoft-com:vml" xmlns:wp14="http://schemas.microsoft.com/office/word/2010/wordprocessingDrawing" xmlns:wp="http://schemas.openxmlformats.org/drawingml/2006/wordprocessingDrawing" xmlns:w10="urn:schemas-microsoft-com:office:word" xmlns:w="http://schemas.openxmlformats.org/wordprocessingml/2006/main" xmlns:w14="http://schemas.microsoft.com/office/word/2010/wordml" xmlns:w15="http://schemas.microsoft.com/office/word/2012/wordml" xmlns:w16cex="http://schemas.microsoft.com/office/word/2018/wordml/cex" xmlns:w16cid="http://schemas.microsoft.com/office/word/2016/wordml/cid" xmlns:w16="http://schemas.microsoft.com/office/word/2018/wordml" xmlns:w16sdtdh="http://schemas.microsoft.com/office/word/2020/wordml/sdtdatahash" xmlns:w16se="http://schemas.microsoft.com/office/word/2015/wordml/symex" xmlns:wpg="http://schemas.microsoft.com/office/word/2010/wordprocessingGroup" xmlns:wpi="http://schemas.microsoft.com/office/word/2010/wordprocessingInk" xmlns:wne="http://schemas.microsoft.com/office/word/2006/wordml" xmlns:wps="http://schemas.microsoft.com/office/word/2010/wordprocessingShape" mc:Ignorable="w14 w15 w16se w16cid w16 w16cex w16sdtdh wp14">
+<w:footnotes xmlns:wpc="http://schemas.microsoft.com/office/word/2010/wordprocessingCanvas" xmlns:cx="http://schemas.microsoft.com/office/drawing/2014/chartex" xmlns:cx1="http://schemas.microsoft.com/office/drawing/2015/9/8/chartex" xmlns:cx2="http://schemas.microsoft.com/office/drawing/2015/10/21/chartex" xmlns:cx3="http://schemas.microsoft.com/office/drawing/2016/5/9/chartex" xmlns:cx4="http://schemas.microsoft.com/office/drawing/2016/5/10/chartex" xmlns:cx5="http://schemas.microsoft.com/office/drawing/2016/5/11/chartex" xmlns:cx6="http://schemas.microsoft.com/office/drawing/2016/5/12/chartex" xmlns:cx7="http://schemas.microsoft.com/office/drawing/2016/5/13/chartex" xmlns:cx8="http://schemas.microsoft.com/office/drawing/2016/5/14/chartex" xmlns:mc="http://schemas.openxmlformats.org/markup-compatibility/2006" xmlns:aink="http://schemas.microsoft.com/office/drawing/2016/ink" xmlns:am3d="http://schemas.microsoft.com/office/drawing/2017/model3d" xmlns:o="urn:schemas-microsoft-com:office:office" xmlns:oel="http://schemas.microsoft.com/office/2019/extlst" xmlns:r="http://schemas.openxmlformats.org/officeDocument/2006/relationships" xmlns:m="http://schemas.openxmlformats.org/officeDocument/2006/math" xmlns:v="urn:schemas-microsoft-com:vml" xmlns:wp14="http://schemas.microsoft.com/office/word/2010/wordprocessingDrawing" xmlns:wp="http://schemas.openxmlformats.org/drawingml/2006/wordprocessingDrawing" xmlns:w10="urn:schemas-microsoft-com:office:word" xmlns:w="http://schemas.openxmlformats.org/wordprocessingml/2006/main" xmlns:w14="http://schemas.microsoft.com/office/word/2010/wordml" xmlns:w15="http://schemas.microsoft.com/office/word/2012/wordml" xmlns:w16cex="http://schemas.microsoft.com/office/word/2018/wordml/cex" xmlns:w16cid="http://schemas.microsoft.com/office/word/2016/wordml/cid" xmlns:w16="http://schemas.microsoft.com/office/word/2018/wordml" xmlns:w16sdtdh="http://schemas.microsoft.com/office/word/2020/wordml/sdtdatahash" xmlns:w16se="http://schemas.microsoft.com/office/word/2015/wordml/symex" xmlns:wpg="http://schemas.microsoft.com/office/word/2010/wordprocessingGroup" xmlns:wpi="http://schemas.microsoft.com/office/word/2010/wordprocessingInk" xmlns:wne="http://schemas.microsoft.com/office/word/2006/wordml" xmlns:wps="http://schemas.microsoft.com/office/word/2010/wordprocessingShape" mc:Ignorable="w14 w15 w16se w16cid w16 w16cex w16sdtdh wp14">
   <w:footnote w:type="separator" w:id="-1">
     <w:p>
       <w:pPr>
@@ -3854,14 +3905,14 @@
       </w:r>
       <w:r>
         <w:rPr>
-          <w:rStyle w:val="Lienhypertexte"/>
+          <w:rStyle w:val="Hyperlien"/>
           <w:lang w:val="en-US"/>
         </w:rPr>
         <w:t>https://www.scielo.br/j/jistm/a/8BnnjHkvFGrmBFdtnXmhNtC/?lang=en</w:t>
       </w:r>
       <w:r>
         <w:rPr>
-          <w:rStyle w:val="Lienhypertexte"/>
+          <w:rStyle w:val="Hyperlien"/>
           <w:lang w:val="en-US"/>
         </w:rPr>
         <w:fldChar w:fldCharType="end"/>
@@ -3977,7 +4028,7 @@
       <w:hyperlink r:id="rId1" w:tgtFrame="_blank" w:history="1">
         <w:r>
           <w:rPr>
-            <w:rStyle w:val="Lienhypertexte"/>
+            <w:rStyle w:val="Hyperlien"/>
             <w:rFonts w:ascii="Roboto" w:hAnsi="Roboto"/>
             <w:color w:val="2C71EB"/>
             <w:spacing w:val="2"/>
@@ -4009,7 +4060,7 @@
       <w:hyperlink r:id="rId2" w:history="1">
         <w:r>
           <w:rPr>
-            <w:rStyle w:val="Lienhypertexte"/>
+            <w:rStyle w:val="Hyperlien"/>
           </w:rPr>
           <w:t>https://www.ey.com/en_ca/consulting/digital-identity/can-transforming-your-digital-identity-system-fuel-your-bottom-line?WT.mc_id=10815001&amp;AA.tsrc=paidsearch&amp;gad=1&amp;gclid=Cj0KCQjwzdOlBhCNARIsAPMwjbx-oSsdw6QIyIutQuWSswQq31SRX2mFb__dz0pmyrY8QT4zm4kuUjIaAjjlEALw_wcB&amp;gclsrc=aw.ds</w:t>
         </w:r>
@@ -4147,7 +4198,7 @@
       <w:hyperlink r:id="rId3" w:history="1">
         <w:r>
           <w:rPr>
-            <w:rStyle w:val="Lienhypertexte"/>
+            <w:rStyle w:val="Hyperlien"/>
           </w:rPr>
           <w:t>https://www.aphp.fr/connaitre-lap-hp/recherche-innovation/linnovation-lap-hp</w:t>
         </w:r>
@@ -4250,7 +4301,7 @@
       <w:hyperlink r:id="rId4" w:history="1">
         <w:r>
           <w:rPr>
-            <w:rStyle w:val="Lienhypertexte"/>
+            <w:rStyle w:val="Hyperlien"/>
           </w:rPr>
           <w:t>https://www.uipath.com/</w:t>
         </w:r>
@@ -4321,7 +4372,7 @@
 </file>
 
 <file path=word/people.xml><?xml version="1.0" encoding="utf-8"?>
-<w15:people xmlns:wpc="http://schemas.microsoft.com/office/word/2010/wordprocessingCanvas" xmlns:cx="http://schemas.microsoft.com/office/drawing/2014/chartex" xmlns:cx1="http://schemas.microsoft.com/office/drawing/2015/9/8/chartex" xmlns:cx2="http://schemas.microsoft.com/office/drawing/2015/10/21/chartex" xmlns:cx3="http://schemas.microsoft.com/office/drawing/2016/5/9/chartex" xmlns:cx4="http://schemas.microsoft.com/office/drawing/2016/5/10/chartex" xmlns:cx5="http://schemas.microsoft.com/office/drawing/2016/5/11/chartex" xmlns:cx6="http://schemas.microsoft.com/office/drawing/2016/5/12/chartex" xmlns:cx7="http://schemas.microsoft.com/office/drawing/2016/5/13/chartex" xmlns:cx8="http://schemas.microsoft.com/office/drawing/2016/5/14/chartex" xmlns:mc="http://schemas.openxmlformats.org/markup-compatibility/2006" xmlns:aink="http://schemas.microsoft.com/office/drawing/2016/ink" xmlns:am3d="http://schemas.microsoft.com/office/drawing/2017/model3d" xmlns:o="urn:schemas-microsoft-com:office:office" xmlns:r="http://schemas.openxmlformats.org/officeDocument/2006/relationships" xmlns:m="http://schemas.openxmlformats.org/officeDocument/2006/math" xmlns:v="urn:schemas-microsoft-com:vml" xmlns:wp14="http://schemas.microsoft.com/office/word/2010/wordprocessingDrawing" xmlns:wp="http://schemas.openxmlformats.org/drawingml/2006/wordprocessingDrawing" xmlns:w10="urn:schemas-microsoft-com:office:word" xmlns:w="http://schemas.openxmlformats.org/wordprocessingml/2006/main" xmlns:w14="http://schemas.microsoft.com/office/word/2010/wordml" xmlns:w15="http://schemas.microsoft.com/office/word/2012/wordml" xmlns:w16cex="http://schemas.microsoft.com/office/word/2018/wordml/cex" xmlns:w16cid="http://schemas.microsoft.com/office/word/2016/wordml/cid" xmlns:w16="http://schemas.microsoft.com/office/word/2018/wordml" xmlns:w16sdtdh="http://schemas.microsoft.com/office/word/2020/wordml/sdtdatahash" xmlns:w16se="http://schemas.microsoft.com/office/word/2015/wordml/symex" xmlns:wpg="http://schemas.microsoft.com/office/word/2010/wordprocessingGroup" xmlns:wpi="http://schemas.microsoft.com/office/word/2010/wordprocessingInk" xmlns:wne="http://schemas.microsoft.com/office/word/2006/wordml" xmlns:wps="http://schemas.microsoft.com/office/word/2010/wordprocessingShape" mc:Ignorable="w14 w15 w16se w16cid w16 w16cex w16sdtdh wp14">
+<w15:people xmlns:wpc="http://schemas.microsoft.com/office/word/2010/wordprocessingCanvas" xmlns:cx="http://schemas.microsoft.com/office/drawing/2014/chartex" xmlns:cx1="http://schemas.microsoft.com/office/drawing/2015/9/8/chartex" xmlns:cx2="http://schemas.microsoft.com/office/drawing/2015/10/21/chartex" xmlns:cx3="http://schemas.microsoft.com/office/drawing/2016/5/9/chartex" xmlns:cx4="http://schemas.microsoft.com/office/drawing/2016/5/10/chartex" xmlns:cx5="http://schemas.microsoft.com/office/drawing/2016/5/11/chartex" xmlns:cx6="http://schemas.microsoft.com/office/drawing/2016/5/12/chartex" xmlns:cx7="http://schemas.microsoft.com/office/drawing/2016/5/13/chartex" xmlns:cx8="http://schemas.microsoft.com/office/drawing/2016/5/14/chartex" xmlns:mc="http://schemas.openxmlformats.org/markup-compatibility/2006" xmlns:aink="http://schemas.microsoft.com/office/drawing/2016/ink" xmlns:am3d="http://schemas.microsoft.com/office/drawing/2017/model3d" xmlns:o="urn:schemas-microsoft-com:office:office" xmlns:oel="http://schemas.microsoft.com/office/2019/extlst" xmlns:r="http://schemas.openxmlformats.org/officeDocument/2006/relationships" xmlns:m="http://schemas.openxmlformats.org/officeDocument/2006/math" xmlns:v="urn:schemas-microsoft-com:vml" xmlns:wp14="http://schemas.microsoft.com/office/word/2010/wordprocessingDrawing" xmlns:wp="http://schemas.openxmlformats.org/drawingml/2006/wordprocessingDrawing" xmlns:w10="urn:schemas-microsoft-com:office:word" xmlns:w="http://schemas.openxmlformats.org/wordprocessingml/2006/main" xmlns:w14="http://schemas.microsoft.com/office/word/2010/wordml" xmlns:w15="http://schemas.microsoft.com/office/word/2012/wordml" xmlns:w16cex="http://schemas.microsoft.com/office/word/2018/wordml/cex" xmlns:w16cid="http://schemas.microsoft.com/office/word/2016/wordml/cid" xmlns:w16="http://schemas.microsoft.com/office/word/2018/wordml" xmlns:w16sdtdh="http://schemas.microsoft.com/office/word/2020/wordml/sdtdatahash" xmlns:w16se="http://schemas.microsoft.com/office/word/2015/wordml/symex" xmlns:wpg="http://schemas.microsoft.com/office/word/2010/wordprocessingGroup" xmlns:wpi="http://schemas.microsoft.com/office/word/2010/wordprocessingInk" xmlns:wne="http://schemas.microsoft.com/office/word/2006/wordml" xmlns:wps="http://schemas.microsoft.com/office/word/2010/wordprocessingShape" mc:Ignorable="w14 w15 w16se w16cid w16 w16cex w16sdtdh wp14">
   <w15:person w15:author="Buzza, Jessica">
     <w15:presenceInfo w15:providerId="AD" w15:userId="S::jessica.buzza@saaq.gouv.qc.ca::8456d8c7-6b19-43d5-8981-7cfe26f5afe4"/>
   </w15:person>
@@ -4798,7 +4849,7 @@
       <w:vertAlign w:val="superscript"/>
     </w:rPr>
   </w:style>
-  <w:style w:type="character" w:styleId="Lienhypertexte">
+  <w:style w:type="character" w:styleId="Hyperlien">
     <w:name w:val="Hyperlink"/>
     <w:basedOn w:val="Policepardfaut"/>
     <w:uiPriority w:val="99"/>
@@ -5306,26 +5357,6 @@
 </file>
 
 <file path=customXml/item1.xml><?xml version="1.0" encoding="utf-8"?>
-<?mso-contentType ?>
-<FormTemplates xmlns="http://schemas.microsoft.com/sharepoint/v3/contenttype/forms">
-  <Display>DocumentLibraryForm</Display>
-  <Edit>DocumentLibraryForm</Edit>
-  <New>DocumentLibraryForm</New>
-</FormTemplates>
-</file>
-
-<file path=customXml/item2.xml><?xml version="1.0" encoding="utf-8"?>
-<p:properties xmlns:p="http://schemas.microsoft.com/office/2006/metadata/properties" xmlns:xsi="http://www.w3.org/2001/XMLSchema-instance" xmlns:pc="http://schemas.microsoft.com/office/infopath/2007/PartnerControls">
-  <documentManagement>
-    <lcf76f155ced4ddcb4097134ff3c332f xmlns="81c9f6d7-38be-4b6f-ac7a-53278e4778cd">
-      <Terms xmlns="http://schemas.microsoft.com/office/infopath/2007/PartnerControls"/>
-    </lcf76f155ced4ddcb4097134ff3c332f>
-    <TaxCatchAll xmlns="562370e7-b28b-48b8-b232-8034dde365ed" xsi:nil="true"/>
-  </documentManagement>
-</p:properties>
-</file>
-
-<file path=customXml/item3.xml><?xml version="1.0" encoding="utf-8"?>
 <ct:contentTypeSchema xmlns:ct="http://schemas.microsoft.com/office/2006/metadata/contentType" xmlns:ma="http://schemas.microsoft.com/office/2006/metadata/properties/metaAttributes" ct:_="" ma:_="" ma:contentTypeName="Document" ma:contentTypeID="0x010100502947A9A1BFB64E940A6360D3C2E9FF" ma:contentTypeVersion="16" ma:contentTypeDescription="Crée un document." ma:contentTypeScope="" ma:versionID="63f10948afebe2c19e1d5f9d6c0695c5">
   <xsd:schema xmlns:xsd="http://www.w3.org/2001/XMLSchema" xmlns:xs="http://www.w3.org/2001/XMLSchema" xmlns:p="http://schemas.microsoft.com/office/2006/metadata/properties" xmlns:ns2="81c9f6d7-38be-4b6f-ac7a-53278e4778cd" xmlns:ns3="562370e7-b28b-48b8-b232-8034dde365ed" targetNamespace="http://schemas.microsoft.com/office/2006/metadata/properties" ma:root="true" ma:fieldsID="848ccefc6004bdd7a1303b98009d3f92" ns2:_="" ns3:_="">
     <xsd:import namespace="81c9f6d7-38be-4b6f-ac7a-53278e4778cd"/>
@@ -5568,10 +5599,41 @@
 </ct:contentTypeSchema>
 </file>
 
+<file path=customXml/item2.xml><?xml version="1.0" encoding="utf-8"?>
+<p:properties xmlns:p="http://schemas.microsoft.com/office/2006/metadata/properties" xmlns:xsi="http://www.w3.org/2001/XMLSchema-instance" xmlns:pc="http://schemas.microsoft.com/office/infopath/2007/PartnerControls">
+  <documentManagement>
+    <lcf76f155ced4ddcb4097134ff3c332f xmlns="81c9f6d7-38be-4b6f-ac7a-53278e4778cd">
+      <Terms xmlns="http://schemas.microsoft.com/office/infopath/2007/PartnerControls"/>
+    </lcf76f155ced4ddcb4097134ff3c332f>
+    <TaxCatchAll xmlns="562370e7-b28b-48b8-b232-8034dde365ed" xsi:nil="true"/>
+  </documentManagement>
+</p:properties>
+</file>
+
+<file path=customXml/item3.xml><?xml version="1.0" encoding="utf-8"?>
+<?mso-contentType ?>
+<FormTemplates xmlns="http://schemas.microsoft.com/sharepoint/v3/contenttype/forms">
+  <Display>DocumentLibraryForm</Display>
+  <Edit>DocumentLibraryForm</Edit>
+  <New>DocumentLibraryForm</New>
+</FormTemplates>
+</file>
+
 <file path=customXml/itemProps1.xml><?xml version="1.0" encoding="utf-8"?>
-<ds:datastoreItem xmlns:ds="http://schemas.openxmlformats.org/officeDocument/2006/customXml" ds:itemID="{58B49BF0-943B-4603-9C70-979DD1807073}">
+<ds:datastoreItem xmlns:ds="http://schemas.openxmlformats.org/officeDocument/2006/customXml" ds:itemID="{22E6EAAA-0DB0-4B89-B7CE-7828FEB17AF2}">
   <ds:schemaRefs>
-    <ds:schemaRef ds:uri="http://schemas.microsoft.com/sharepoint/v3/contenttype/forms"/>
+    <ds:schemaRef ds:uri="http://schemas.microsoft.com/office/2006/metadata/contentType"/>
+    <ds:schemaRef ds:uri="http://schemas.microsoft.com/office/2006/metadata/properties/metaAttributes"/>
+    <ds:schemaRef ds:uri="http://www.w3.org/2001/XMLSchema"/>
+    <ds:schemaRef ds:uri="http://schemas.microsoft.com/office/2006/metadata/properties"/>
+    <ds:schemaRef ds:uri="81c9f6d7-38be-4b6f-ac7a-53278e4778cd"/>
+    <ds:schemaRef ds:uri="562370e7-b28b-48b8-b232-8034dde365ed"/>
+    <ds:schemaRef ds:uri="http://schemas.microsoft.com/office/2006/documentManagement/types"/>
+    <ds:schemaRef ds:uri="http://schemas.microsoft.com/office/infopath/2007/PartnerControls"/>
+    <ds:schemaRef ds:uri="http://schemas.openxmlformats.org/package/2006/metadata/core-properties"/>
+    <ds:schemaRef ds:uri="http://purl.org/dc/elements/1.1/"/>
+    <ds:schemaRef ds:uri="http://purl.org/dc/terms/"/>
+    <ds:schemaRef ds:uri="http://schemas.microsoft.com/internal/obd"/>
   </ds:schemaRefs>
 </ds:datastoreItem>
 </file>
@@ -5588,20 +5650,9 @@
 </file>
 
 <file path=customXml/itemProps3.xml><?xml version="1.0" encoding="utf-8"?>
-<ds:datastoreItem xmlns:ds="http://schemas.openxmlformats.org/officeDocument/2006/customXml" ds:itemID="{22E6EAAA-0DB0-4B89-B7CE-7828FEB17AF2}">
+<ds:datastoreItem xmlns:ds="http://schemas.openxmlformats.org/officeDocument/2006/customXml" ds:itemID="{58B49BF0-943B-4603-9C70-979DD1807073}">
   <ds:schemaRefs>
-    <ds:schemaRef ds:uri="http://schemas.microsoft.com/office/2006/metadata/contentType"/>
-    <ds:schemaRef ds:uri="http://schemas.microsoft.com/office/2006/metadata/properties/metaAttributes"/>
-    <ds:schemaRef ds:uri="http://www.w3.org/2001/XMLSchema"/>
-    <ds:schemaRef ds:uri="http://schemas.microsoft.com/office/2006/metadata/properties"/>
-    <ds:schemaRef ds:uri="81c9f6d7-38be-4b6f-ac7a-53278e4778cd"/>
-    <ds:schemaRef ds:uri="562370e7-b28b-48b8-b232-8034dde365ed"/>
-    <ds:schemaRef ds:uri="http://schemas.microsoft.com/office/2006/documentManagement/types"/>
-    <ds:schemaRef ds:uri="http://schemas.microsoft.com/office/infopath/2007/PartnerControls"/>
-    <ds:schemaRef ds:uri="http://schemas.openxmlformats.org/package/2006/metadata/core-properties"/>
-    <ds:schemaRef ds:uri="http://purl.org/dc/elements/1.1/"/>
-    <ds:schemaRef ds:uri="http://purl.org/dc/terms/"/>
-    <ds:schemaRef ds:uri="http://schemas.microsoft.com/internal/obd"/>
+    <ds:schemaRef ds:uri="http://schemas.microsoft.com/sharepoint/v3/contenttype/forms"/>
   </ds:schemaRefs>
 </ds:datastoreItem>
 </file>
</xml_diff>